<commit_message>
Day 3 Assignement Solution add done using abtract keyword
</commit_message>
<xml_diff>
--- a/Day 3/Day 3.docx
+++ b/Day 3/Day 3.docx
@@ -42,7 +42,6 @@
         </w:rPr>
         <w:t xml:space="preserve">String[] </w:t>
       </w:r>
-      <w:proofErr w:type="spellStart"/>
       <w:r>
         <w:rPr>
           <w:rFonts w:ascii="Abadi" w:hAnsi="Abadi"/>
@@ -53,7 +52,6 @@
         </w:rPr>
         <w:t>array_name</w:t>
       </w:r>
-      <w:proofErr w:type="spellEnd"/>
       <w:r>
         <w:rPr>
           <w:rFonts w:ascii="Abadi" w:hAnsi="Abadi"/>
@@ -89,79 +87,18 @@
           <w:lang w:val="en-GB"/>
         </w:rPr>
         <w:tab/>
-        <w:t>//</w:t>
-      </w:r>
-      <w:proofErr w:type="spellStart"/>
-      <w:r>
+        <w:t>//data_type arr_name[arr_size]; in C</w:t>
+      </w:r>
+    </w:p>
+    <w:p>
+      <w:pPr>
         <w:rPr>
           <w:rFonts w:ascii="Abadi" w:hAnsi="Abadi"/>
           <w:sz w:val="32"/>
           <w:szCs w:val="32"/>
           <w:lang w:val="en-GB"/>
         </w:rPr>
-        <w:t>data_type</w:t>
-      </w:r>
-      <w:proofErr w:type="spellEnd"/>
-      <w:r>
-        <w:rPr>
-          <w:rFonts w:ascii="Abadi" w:hAnsi="Abadi"/>
-          <w:sz w:val="32"/>
-          <w:szCs w:val="32"/>
-          <w:lang w:val="en-GB"/>
-        </w:rPr>
-        <w:t xml:space="preserve"> </w:t>
-      </w:r>
-      <w:proofErr w:type="spellStart"/>
-      <w:r>
-        <w:rPr>
-          <w:rFonts w:ascii="Abadi" w:hAnsi="Abadi"/>
-          <w:sz w:val="32"/>
-          <w:szCs w:val="32"/>
-          <w:lang w:val="en-GB"/>
-        </w:rPr>
-        <w:t>arr_name</w:t>
-      </w:r>
-      <w:proofErr w:type="spellEnd"/>
-      <w:r>
-        <w:rPr>
-          <w:rFonts w:ascii="Abadi" w:hAnsi="Abadi"/>
-          <w:sz w:val="32"/>
-          <w:szCs w:val="32"/>
-          <w:lang w:val="en-GB"/>
-        </w:rPr>
-        <w:t>[</w:t>
-      </w:r>
-      <w:proofErr w:type="spellStart"/>
-      <w:r>
-        <w:rPr>
-          <w:rFonts w:ascii="Abadi" w:hAnsi="Abadi"/>
-          <w:sz w:val="32"/>
-          <w:szCs w:val="32"/>
-          <w:lang w:val="en-GB"/>
-        </w:rPr>
-        <w:t>arr_size</w:t>
-      </w:r>
-      <w:proofErr w:type="spellEnd"/>
-      <w:r>
-        <w:rPr>
-          <w:rFonts w:ascii="Abadi" w:hAnsi="Abadi"/>
-          <w:sz w:val="32"/>
-          <w:szCs w:val="32"/>
-          <w:lang w:val="en-GB"/>
-        </w:rPr>
-        <w:t>]; in C</w:t>
-      </w:r>
-    </w:p>
-    <w:p>
-      <w:pPr>
-        <w:rPr>
-          <w:rFonts w:ascii="Abadi" w:hAnsi="Abadi"/>
-          <w:sz w:val="32"/>
-          <w:szCs w:val="32"/>
-          <w:lang w:val="en-GB"/>
-        </w:rPr>
-      </w:pPr>
-      <w:proofErr w:type="spellStart"/>
+      </w:pPr>
       <w:r>
         <w:rPr>
           <w:rFonts w:ascii="Abadi" w:hAnsi="Abadi"/>
@@ -170,9 +107,17 @@
           <w:szCs w:val="32"/>
           <w:lang w:val="en-GB"/>
         </w:rPr>
-        <w:t>array_name</w:t>
-      </w:r>
-      <w:proofErr w:type="spellEnd"/>
+        <w:t xml:space="preserve">array_name </w:t>
+      </w:r>
+      <w:r>
+        <w:rPr>
+          <w:rFonts w:ascii="Abadi" w:hAnsi="Abadi"/>
+          <w:sz w:val="32"/>
+          <w:szCs w:val="32"/>
+          <w:lang w:val="en-GB"/>
+        </w:rPr>
+        <w:t>= new String[</w:t>
+      </w:r>
       <w:r>
         <w:rPr>
           <w:rFonts w:ascii="Abadi" w:hAnsi="Abadi"/>
@@ -181,29 +126,8 @@
           <w:szCs w:val="32"/>
           <w:lang w:val="en-GB"/>
         </w:rPr>
-        <w:t xml:space="preserve"> </w:t>
-      </w:r>
-      <w:r>
-        <w:rPr>
-          <w:rFonts w:ascii="Abadi" w:hAnsi="Abadi"/>
-          <w:sz w:val="32"/>
-          <w:szCs w:val="32"/>
-          <w:lang w:val="en-GB"/>
-        </w:rPr>
-        <w:t>= new String[</w:t>
-      </w:r>
-      <w:proofErr w:type="spellStart"/>
-      <w:r>
-        <w:rPr>
-          <w:rFonts w:ascii="Abadi" w:hAnsi="Abadi"/>
-          <w:color w:val="4472C4" w:themeColor="accent1"/>
-          <w:sz w:val="32"/>
-          <w:szCs w:val="32"/>
-          <w:lang w:val="en-GB"/>
-        </w:rPr>
         <w:t>array_size</w:t>
       </w:r>
-      <w:proofErr w:type="spellEnd"/>
       <w:r>
         <w:rPr>
           <w:rFonts w:ascii="Abadi" w:hAnsi="Abadi"/>
@@ -234,7 +158,6 @@
           <w:lang w:val="en-GB"/>
         </w:rPr>
       </w:pPr>
-      <w:proofErr w:type="spellStart"/>
       <w:r>
         <w:rPr>
           <w:rFonts w:ascii="Abadi" w:hAnsi="Abadi"/>
@@ -245,7 +168,6 @@
         </w:rPr>
         <w:t>forEach</w:t>
       </w:r>
-      <w:proofErr w:type="spellEnd"/>
       <w:r>
         <w:rPr>
           <w:rFonts w:ascii="Abadi" w:hAnsi="Abadi"/>
@@ -322,46 +244,7 @@
           <w:lang w:val="en-GB"/>
         </w:rPr>
         <w:tab/>
-      </w:r>
-      <w:proofErr w:type="spellStart"/>
-      <w:r>
-        <w:rPr>
-          <w:rFonts w:ascii="Abadi" w:hAnsi="Abadi"/>
-          <w:sz w:val="32"/>
-          <w:szCs w:val="32"/>
-          <w:lang w:val="en-GB"/>
-        </w:rPr>
-        <w:t>System.out.println</w:t>
-      </w:r>
-      <w:proofErr w:type="spellEnd"/>
-      <w:r>
-        <w:rPr>
-          <w:rFonts w:ascii="Abadi" w:hAnsi="Abadi"/>
-          <w:sz w:val="32"/>
-          <w:szCs w:val="32"/>
-          <w:lang w:val="en-GB"/>
-        </w:rPr>
-        <w:t>(</w:t>
-      </w:r>
-      <w:proofErr w:type="spellStart"/>
-      <w:r>
-        <w:rPr>
-          <w:rFonts w:ascii="Abadi" w:hAnsi="Abadi"/>
-          <w:sz w:val="32"/>
-          <w:szCs w:val="32"/>
-          <w:lang w:val="en-GB"/>
-        </w:rPr>
-        <w:t>i</w:t>
-      </w:r>
-      <w:proofErr w:type="spellEnd"/>
-      <w:r>
-        <w:rPr>
-          <w:rFonts w:ascii="Abadi" w:hAnsi="Abadi"/>
-          <w:sz w:val="32"/>
-          <w:szCs w:val="32"/>
-          <w:lang w:val="en-GB"/>
-        </w:rPr>
-        <w:t>)</w:t>
+        <w:t>System.out.println(i)</w:t>
       </w:r>
     </w:p>
     <w:p>
@@ -404,47 +287,7 @@
           <w:szCs w:val="32"/>
           <w:lang w:val="en-GB"/>
         </w:rPr>
-        <w:t xml:space="preserve">Here </w:t>
-      </w:r>
-      <w:proofErr w:type="spellStart"/>
-      <w:r>
-        <w:rPr>
-          <w:rFonts w:ascii="Abadi" w:hAnsi="Abadi"/>
-          <w:sz w:val="32"/>
-          <w:szCs w:val="32"/>
-          <w:lang w:val="en-GB"/>
-        </w:rPr>
-        <w:t>i</w:t>
-      </w:r>
-      <w:proofErr w:type="spellEnd"/>
-      <w:r>
-        <w:rPr>
-          <w:rFonts w:ascii="Abadi" w:hAnsi="Abadi"/>
-          <w:sz w:val="32"/>
-          <w:szCs w:val="32"/>
-          <w:lang w:val="en-GB"/>
-        </w:rPr>
-        <w:t xml:space="preserve"> represents the items of the collection and Note: its not </w:t>
-      </w:r>
-      <w:proofErr w:type="spellStart"/>
-      <w:r>
-        <w:rPr>
-          <w:rFonts w:ascii="Abadi" w:hAnsi="Abadi"/>
-          <w:sz w:val="32"/>
-          <w:szCs w:val="32"/>
-          <w:lang w:val="en-GB"/>
-        </w:rPr>
-        <w:t>a</w:t>
-      </w:r>
-      <w:proofErr w:type="spellEnd"/>
-      <w:r>
-        <w:rPr>
-          <w:rFonts w:ascii="Abadi" w:hAnsi="Abadi"/>
-          <w:sz w:val="32"/>
-          <w:szCs w:val="32"/>
-          <w:lang w:val="en-GB"/>
-        </w:rPr>
-        <w:t xml:space="preserve"> index like in normal loop</w:t>
+        <w:t>Here i represents the items of the collection and Note: its not a index like in normal loop</w:t>
       </w:r>
       <w:r>
         <w:rPr>
@@ -486,67 +329,7 @@
           <w:szCs w:val="32"/>
           <w:lang w:val="en-GB"/>
         </w:rPr>
-        <w:t xml:space="preserve">Only </w:t>
-      </w:r>
-      <w:proofErr w:type="spellStart"/>
-      <w:r>
-        <w:rPr>
-          <w:rFonts w:ascii="Abadi" w:hAnsi="Abadi"/>
-          <w:sz w:val="32"/>
-          <w:szCs w:val="32"/>
-          <w:lang w:val="en-GB"/>
-        </w:rPr>
-        <w:t>i</w:t>
-      </w:r>
-      <w:proofErr w:type="spellEnd"/>
-      <w:r>
-        <w:rPr>
-          <w:rFonts w:ascii="Abadi" w:hAnsi="Abadi"/>
-          <w:sz w:val="32"/>
-          <w:szCs w:val="32"/>
-          <w:lang w:val="en-GB"/>
-        </w:rPr>
-        <w:t xml:space="preserve"> will be used to in </w:t>
-      </w:r>
-      <w:proofErr w:type="spellStart"/>
-      <w:r>
-        <w:rPr>
-          <w:rFonts w:ascii="Abadi" w:hAnsi="Abadi"/>
-          <w:sz w:val="32"/>
-          <w:szCs w:val="32"/>
-          <w:lang w:val="en-GB"/>
-        </w:rPr>
-        <w:t>println</w:t>
-      </w:r>
-      <w:proofErr w:type="spellEnd"/>
-      <w:r>
-        <w:rPr>
-          <w:rFonts w:ascii="Abadi" w:hAnsi="Abadi"/>
-          <w:sz w:val="32"/>
-          <w:szCs w:val="32"/>
-          <w:lang w:val="en-GB"/>
-        </w:rPr>
-        <w:t>() statement not a[</w:t>
-      </w:r>
-      <w:proofErr w:type="spellStart"/>
-      <w:r>
-        <w:rPr>
-          <w:rFonts w:ascii="Abadi" w:hAnsi="Abadi"/>
-          <w:sz w:val="32"/>
-          <w:szCs w:val="32"/>
-          <w:lang w:val="en-GB"/>
-        </w:rPr>
-        <w:t>i</w:t>
-      </w:r>
-      <w:proofErr w:type="spellEnd"/>
-      <w:r>
-        <w:rPr>
-          <w:rFonts w:ascii="Abadi" w:hAnsi="Abadi"/>
-          <w:sz w:val="32"/>
-          <w:szCs w:val="32"/>
-          <w:lang w:val="en-GB"/>
-        </w:rPr>
-        <w:t>].</w:t>
+        <w:t>Only i will be used to in println() statement not a[i].</w:t>
       </w:r>
     </w:p>
     <w:p>
@@ -570,27 +353,7 @@
           <w:szCs w:val="32"/>
           <w:lang w:val="en-GB"/>
         </w:rPr>
-        <w:t xml:space="preserve">Here </w:t>
-      </w:r>
-      <w:proofErr w:type="spellStart"/>
-      <w:r>
-        <w:rPr>
-          <w:rFonts w:ascii="Abadi" w:hAnsi="Abadi"/>
-          <w:sz w:val="32"/>
-          <w:szCs w:val="32"/>
-          <w:lang w:val="en-GB"/>
-        </w:rPr>
-        <w:t>i</w:t>
-      </w:r>
-      <w:proofErr w:type="spellEnd"/>
-      <w:r>
-        <w:rPr>
-          <w:rFonts w:ascii="Abadi" w:hAnsi="Abadi"/>
-          <w:sz w:val="32"/>
-          <w:szCs w:val="32"/>
-          <w:lang w:val="en-GB"/>
-        </w:rPr>
-        <w:t xml:space="preserve"> is a Counter Variable not Index.</w:t>
+        <w:t>Here i is a Counter Variable not Index.</w:t>
       </w:r>
     </w:p>
     <w:p>
@@ -933,27 +696,7 @@
           <w:szCs w:val="28"/>
           <w:lang w:val="en-GB"/>
         </w:rPr>
-        <w:t xml:space="preserve"> </w:t>
-      </w:r>
-      <w:proofErr w:type="spellStart"/>
-      <w:r>
-        <w:rPr>
-          <w:rFonts w:ascii="Abadi" w:hAnsi="Abadi"/>
-          <w:sz w:val="28"/>
-          <w:szCs w:val="28"/>
-          <w:lang w:val="en-GB"/>
-        </w:rPr>
-        <w:t>lang,util,io</w:t>
-      </w:r>
-      <w:proofErr w:type="spellEnd"/>
-      <w:r>
-        <w:rPr>
-          <w:rFonts w:ascii="Abadi" w:hAnsi="Abadi"/>
-          <w:sz w:val="28"/>
-          <w:szCs w:val="28"/>
-          <w:lang w:val="en-GB"/>
-        </w:rPr>
-        <w:t xml:space="preserve"> etc</w:t>
+        <w:t xml:space="preserve"> lang,util,io etc</w:t>
       </w:r>
     </w:p>
     <w:p>
@@ -1146,16 +889,37 @@
           <w:szCs w:val="28"/>
           <w:lang w:val="en-GB"/>
         </w:rPr>
-        <w:t>We can use method of different class in different</w:t>
-      </w:r>
-      <w:r>
-        <w:rPr>
-          <w:rFonts w:ascii="Abadi" w:hAnsi="Abadi"/>
-          <w:sz w:val="28"/>
-          <w:szCs w:val="28"/>
-          <w:lang w:val="en-GB"/>
-        </w:rPr>
-        <w:t xml:space="preserve"> class.</w:t>
+        <w:t xml:space="preserve">package keyword is used i.e. </w:t>
+      </w:r>
+      <w:r>
+        <w:rPr>
+          <w:rFonts w:ascii="Abadi" w:hAnsi="Abadi"/>
+          <w:color w:val="FF0000"/>
+          <w:sz w:val="28"/>
+          <w:szCs w:val="28"/>
+          <w:lang w:val="en-GB"/>
+        </w:rPr>
+        <w:t xml:space="preserve">package </w:t>
+      </w:r>
+      <w:r>
+        <w:rPr>
+          <w:rFonts w:ascii="Abadi" w:hAnsi="Abadi"/>
+          <w:color w:val="4472C4" w:themeColor="accent1"/>
+          <w:sz w:val="28"/>
+          <w:szCs w:val="28"/>
+          <w:lang w:val="en-GB"/>
+        </w:rPr>
+        <w:t>package_name</w:t>
+      </w:r>
+      <w:r>
+        <w:rPr>
+          <w:rFonts w:ascii="Abadi" w:hAnsi="Abadi"/>
+          <w:color w:val="FF0000"/>
+          <w:sz w:val="28"/>
+          <w:szCs w:val="28"/>
+          <w:lang w:val="en-GB"/>
+        </w:rPr>
+        <w:t>;</w:t>
       </w:r>
     </w:p>
     <w:p>
@@ -1166,13 +930,45 @@
           <w:numId w:val="9"/>
         </w:numPr>
         <w:rPr>
+          <w:rFonts w:ascii="Abadi" w:hAnsi="Abadi"/>
+          <w:sz w:val="28"/>
+          <w:szCs w:val="28"/>
+          <w:lang w:val="en-GB"/>
+        </w:rPr>
+      </w:pPr>
+      <w:r>
+        <w:rPr>
+          <w:rFonts w:ascii="Abadi" w:hAnsi="Abadi"/>
+          <w:sz w:val="28"/>
+          <w:szCs w:val="28"/>
+          <w:lang w:val="en-GB"/>
+        </w:rPr>
+        <w:t>We can use method of different class in different</w:t>
+      </w:r>
+      <w:r>
+        <w:rPr>
+          <w:rFonts w:ascii="Abadi" w:hAnsi="Abadi"/>
+          <w:sz w:val="28"/>
+          <w:szCs w:val="28"/>
+          <w:lang w:val="en-GB"/>
+        </w:rPr>
+        <w:t xml:space="preserve"> class.</w:t>
+      </w:r>
+    </w:p>
+    <w:p>
+      <w:pPr>
+        <w:pStyle w:val="ListParagraph"/>
+        <w:numPr>
+          <w:ilvl w:val="0"/>
+          <w:numId w:val="9"/>
+        </w:numPr>
+        <w:rPr>
           <w:rFonts w:ascii="Aptos" w:hAnsi="Aptos"/>
           <w:sz w:val="28"/>
           <w:szCs w:val="28"/>
           <w:lang w:val="en-GB"/>
         </w:rPr>
       </w:pPr>
-      <w:proofErr w:type="spellStart"/>
       <w:r>
         <w:rPr>
           <w:rFonts w:ascii="Aptos" w:hAnsi="Aptos"/>
@@ -1180,9 +976,9 @@
           <w:szCs w:val="28"/>
           <w:lang w:val="en-GB"/>
         </w:rPr>
+        <w:lastRenderedPageBreak/>
         <w:t>javac</w:t>
       </w:r>
-      <w:proofErr w:type="spellEnd"/>
       <w:r>
         <w:rPr>
           <w:rFonts w:ascii="Aptos" w:hAnsi="Aptos"/>
@@ -1222,9 +1018,9 @@
       </w:pPr>
       <w:r>
         <w:rPr>
-          <w:lang w:val="en-GB"/>
-        </w:rPr>
-        <w:lastRenderedPageBreak/>
+          <w:noProof/>
+          <w:lang w:val="en-GB"/>
+        </w:rPr>
         <w:drawing>
           <wp:inline distT="0" distB="0" distL="0" distR="0" wp14:anchorId="37B5B782" wp14:editId="3AC3A295">
             <wp:extent cx="2977126" cy="1739900"/>
@@ -1502,53 +1298,6 @@
     </w:p>
     <w:p>
       <w:pPr>
-        <w:pStyle w:val="ListParagraph"/>
-        <w:rPr>
-          <w:rFonts w:ascii="Abadi" w:hAnsi="Abadi"/>
-          <w:sz w:val="28"/>
-          <w:szCs w:val="28"/>
-          <w:lang w:val="en-GB"/>
-        </w:rPr>
-      </w:pPr>
-    </w:p>
-    <w:p>
-      <w:pPr>
-        <w:pStyle w:val="ListParagraph"/>
-        <w:rPr>
-          <w:rFonts w:ascii="Abadi" w:hAnsi="Abadi"/>
-          <w:sz w:val="28"/>
-          <w:szCs w:val="28"/>
-          <w:lang w:val="en-GB"/>
-        </w:rPr>
-      </w:pPr>
-    </w:p>
-    <w:p>
-      <w:pPr>
-        <w:pStyle w:val="ListParagraph"/>
-        <w:rPr>
-          <w:rFonts w:ascii="Abadi" w:hAnsi="Abadi"/>
-          <w:sz w:val="28"/>
-          <w:szCs w:val="28"/>
-          <w:lang w:val="en-GB"/>
-        </w:rPr>
-      </w:pPr>
-    </w:p>
-    <w:p>
-      <w:pPr>
-        <w:pStyle w:val="ListParagraph"/>
-        <w:rPr>
-          <w:rFonts w:ascii="Abadi" w:hAnsi="Abadi"/>
-          <w:sz w:val="28"/>
-          <w:szCs w:val="28"/>
-          <w:u w:val="single"/>
-          <w:lang w:val="en-GB"/>
-        </w:rPr>
-      </w:pPr>
-    </w:p>
-    <w:p>
-      <w:pPr>
-        <w:pStyle w:val="ListParagraph"/>
-        <w:jc w:val="center"/>
         <w:rPr>
           <w:rFonts w:ascii="Abadi" w:hAnsi="Abadi"/>
           <w:sz w:val="52"/>
@@ -1578,6 +1327,7 @@
           <w:u w:val="single"/>
           <w:lang w:val="en-GB"/>
         </w:rPr>
+        <w:lastRenderedPageBreak/>
         <w:t xml:space="preserve">will it Run Table? </w:t>
       </w:r>
     </w:p>
@@ -2736,6 +2486,20 @@
           <w:lang w:val="en-GB"/>
         </w:rPr>
       </w:pPr>
+    </w:p>
+    <w:p>
+      <w:pPr>
+        <w:pStyle w:val="ListParagraph"/>
+        <w:ind w:left="0"/>
+        <w:jc w:val="center"/>
+        <w:rPr>
+          <w:rFonts w:ascii="Abadi" w:hAnsi="Abadi"/>
+          <w:sz w:val="48"/>
+          <w:szCs w:val="48"/>
+          <w:u w:val="single"/>
+          <w:lang w:val="en-GB"/>
+        </w:rPr>
+      </w:pPr>
       <w:r>
         <w:rPr>
           <w:rFonts w:ascii="Abadi" w:hAnsi="Abadi"/>
@@ -3991,7 +3755,7 @@
           <w:szCs w:val="28"/>
           <w:lang w:val="en-GB"/>
         </w:rPr>
-        <w:t>b</w:t>
+        <w:t>Abstract</w:t>
       </w:r>
       <w:r>
         <w:rPr>
@@ -4163,6 +3927,30 @@
     <w:p>
       <w:pPr>
         <w:pStyle w:val="ListParagraph"/>
+        <w:numPr>
+          <w:ilvl w:val="2"/>
+          <w:numId w:val="19"/>
+        </w:numPr>
+        <w:rPr>
+          <w:rFonts w:ascii="Abadi" w:hAnsi="Abadi"/>
+          <w:sz w:val="28"/>
+          <w:szCs w:val="28"/>
+          <w:lang w:val="en-GB"/>
+        </w:rPr>
+      </w:pPr>
+      <w:r>
+        <w:rPr>
+          <w:rFonts w:ascii="Abadi" w:hAnsi="Abadi"/>
+          <w:sz w:val="28"/>
+          <w:szCs w:val="28"/>
+          <w:lang w:val="en-GB"/>
+        </w:rPr>
+        <w:t>Interface keyword is Used</w:t>
+      </w:r>
+    </w:p>
+    <w:p>
+      <w:pPr>
+        <w:pStyle w:val="ListParagraph"/>
         <w:rPr>
           <w:rFonts w:ascii="Abadi" w:hAnsi="Abadi"/>
           <w:sz w:val="28"/>
@@ -4251,27 +4039,7 @@
           <w:szCs w:val="28"/>
           <w:lang w:val="en-GB"/>
         </w:rPr>
-        <w:t xml:space="preserve"> </w:t>
-      </w:r>
-      <w:proofErr w:type="spellStart"/>
-      <w:r>
-        <w:rPr>
-          <w:rFonts w:ascii="Abadi" w:hAnsi="Abadi"/>
-          <w:sz w:val="28"/>
-          <w:szCs w:val="28"/>
-          <w:lang w:val="en-GB"/>
-        </w:rPr>
-        <w:t>class_name</w:t>
-      </w:r>
-      <w:proofErr w:type="spellEnd"/>
-      <w:r>
-        <w:rPr>
-          <w:rFonts w:ascii="Abadi" w:hAnsi="Abadi"/>
-          <w:sz w:val="28"/>
-          <w:szCs w:val="28"/>
-          <w:lang w:val="en-GB"/>
-        </w:rPr>
-        <w:t>{</w:t>
+        <w:t xml:space="preserve"> class_name{</w:t>
       </w:r>
     </w:p>
     <w:p>
@@ -4418,16 +4186,7 @@
           <w:szCs w:val="28"/>
           <w:lang w:val="en-GB"/>
         </w:rPr>
-        <w:t xml:space="preserve"> void get()</w:t>
-      </w:r>
-      <w:r>
-        <w:rPr>
-          <w:rFonts w:ascii="Abadi" w:hAnsi="Abadi"/>
-          <w:sz w:val="28"/>
-          <w:szCs w:val="28"/>
-          <w:lang w:val="en-GB"/>
-        </w:rPr>
-        <w:t>{</w:t>
+        <w:t xml:space="preserve"> void get(){</w:t>
       </w:r>
     </w:p>
     <w:p>
@@ -4467,27 +4226,7 @@
           <w:szCs w:val="28"/>
           <w:lang w:val="en-GB"/>
         </w:rPr>
-        <w:t xml:space="preserve"> and we </w:t>
-      </w:r>
-      <w:proofErr w:type="spellStart"/>
-      <w:r>
-        <w:rPr>
-          <w:rFonts w:ascii="Abadi" w:hAnsi="Abadi"/>
-          <w:sz w:val="28"/>
-          <w:szCs w:val="28"/>
-          <w:lang w:val="en-GB"/>
-        </w:rPr>
-        <w:t>shown</w:t>
-      </w:r>
-      <w:proofErr w:type="spellEnd"/>
-      <w:r>
-        <w:rPr>
-          <w:rFonts w:ascii="Abadi" w:hAnsi="Abadi"/>
-          <w:sz w:val="28"/>
-          <w:szCs w:val="28"/>
-          <w:lang w:val="en-GB"/>
-        </w:rPr>
-        <w:t xml:space="preserve"> information</w:t>
+        <w:t xml:space="preserve"> and we shown information</w:t>
       </w:r>
     </w:p>
     <w:p>
@@ -4598,7 +4337,6 @@
         </w:rPr>
         <w:t xml:space="preserve"> </w:t>
       </w:r>
-      <w:proofErr w:type="spellStart"/>
       <w:r>
         <w:rPr>
           <w:rFonts w:ascii="Abadi" w:hAnsi="Abadi"/>
@@ -4615,17 +4353,7 @@
           <w:szCs w:val="28"/>
           <w:lang w:val="en-GB"/>
         </w:rPr>
-        <w:t>_name</w:t>
-      </w:r>
-      <w:proofErr w:type="spellEnd"/>
-      <w:r>
-        <w:rPr>
-          <w:rFonts w:ascii="Abadi" w:hAnsi="Abadi"/>
-          <w:sz w:val="28"/>
-          <w:szCs w:val="28"/>
-          <w:lang w:val="en-GB"/>
-        </w:rPr>
-        <w:t>{</w:t>
+        <w:t>_name{</w:t>
       </w:r>
     </w:p>
     <w:p>
@@ -4659,24 +4387,7 @@
           <w:lang w:val="en-GB"/>
         </w:rPr>
         <w:tab/>
-      </w:r>
-      <w:r>
-        <w:rPr>
-          <w:rFonts w:ascii="Abadi" w:hAnsi="Abadi"/>
-          <w:sz w:val="28"/>
-          <w:szCs w:val="28"/>
-          <w:lang w:val="en-GB"/>
-        </w:rPr>
-        <w:t>//</w:t>
-      </w:r>
-      <w:r>
-        <w:rPr>
-          <w:rFonts w:ascii="Abadi" w:hAnsi="Abadi"/>
-          <w:sz w:val="28"/>
-          <w:szCs w:val="28"/>
-          <w:lang w:val="en-GB"/>
-        </w:rPr>
-        <w:t>methods(abstract)</w:t>
+        <w:t>//methods(abstract)</w:t>
       </w:r>
     </w:p>
     <w:p>
@@ -4821,27 +4532,7 @@
           <w:szCs w:val="28"/>
           <w:lang w:val="en-GB"/>
         </w:rPr>
-        <w:t xml:space="preserve">From Security </w:t>
-      </w:r>
-      <w:proofErr w:type="spellStart"/>
-      <w:r>
-        <w:rPr>
-          <w:rFonts w:ascii="Abadi" w:hAnsi="Abadi"/>
-          <w:sz w:val="28"/>
-          <w:szCs w:val="28"/>
-          <w:lang w:val="en-GB"/>
-        </w:rPr>
-        <w:t>pov</w:t>
-      </w:r>
-      <w:proofErr w:type="spellEnd"/>
-      <w:r>
-        <w:rPr>
-          <w:rFonts w:ascii="Abadi" w:hAnsi="Abadi"/>
-          <w:sz w:val="28"/>
-          <w:szCs w:val="28"/>
-          <w:lang w:val="en-GB"/>
-        </w:rPr>
-        <w:t>, Interface is Better to attain abstraction</w:t>
+        <w:t>From Security pov, Interface is Better to attain abstraction</w:t>
       </w:r>
       <w:r>
         <w:rPr>
@@ -4916,6 +4607,7 @@
           <w:szCs w:val="28"/>
           <w:lang w:val="en-GB"/>
         </w:rPr>
+        <w:lastRenderedPageBreak/>
         <w:t xml:space="preserve">Interface </w:t>
       </w:r>
       <w:r>
@@ -4958,7 +4650,6 @@
           <w:szCs w:val="28"/>
           <w:lang w:val="en-GB"/>
         </w:rPr>
-        <w:lastRenderedPageBreak/>
         <w:t xml:space="preserve">Interface </w:t>
       </w:r>
       <w:r>
@@ -5043,27 +4734,7 @@
           <w:szCs w:val="28"/>
           <w:lang w:val="en-GB"/>
         </w:rPr>
-        <w:t xml:space="preserve"> is a keyword used to refer parent class </w:t>
-      </w:r>
-      <w:proofErr w:type="spellStart"/>
-      <w:r>
-        <w:rPr>
-          <w:rFonts w:ascii="Abadi" w:hAnsi="Abadi"/>
-          <w:sz w:val="28"/>
-          <w:szCs w:val="28"/>
-          <w:lang w:val="en-GB"/>
-        </w:rPr>
-        <w:t>variables,methods</w:t>
-      </w:r>
-      <w:proofErr w:type="spellEnd"/>
-      <w:r>
-        <w:rPr>
-          <w:rFonts w:ascii="Abadi" w:hAnsi="Abadi"/>
-          <w:sz w:val="28"/>
-          <w:szCs w:val="28"/>
-          <w:lang w:val="en-GB"/>
-        </w:rPr>
-        <w:t xml:space="preserve"> and constructors. </w:t>
+        <w:t xml:space="preserve"> is a keyword used to refer parent class variables,methods and constructors. </w:t>
       </w:r>
     </w:p>
     <w:p>

</xml_diff>

<commit_message>
Day 4 First half File Addition Commit
</commit_message>
<xml_diff>
--- a/Day 3/Day 3.docx
+++ b/Day 3/Day 3.docx
@@ -32,6 +32,7 @@
           <w:lang w:val="en-GB"/>
         </w:rPr>
       </w:pPr>
+      <w:proofErr w:type="gramStart"/>
       <w:r>
         <w:rPr>
           <w:rFonts w:ascii="Abadi" w:hAnsi="Abadi"/>
@@ -40,7 +41,18 @@
           <w:szCs w:val="32"/>
           <w:lang w:val="en-GB"/>
         </w:rPr>
-        <w:t xml:space="preserve">String[] </w:t>
+        <w:t>String[</w:t>
+      </w:r>
+      <w:proofErr w:type="gramEnd"/>
+      <w:r>
+        <w:rPr>
+          <w:rFonts w:ascii="Abadi" w:hAnsi="Abadi"/>
+          <w:color w:val="FF0000"/>
+          <w:sz w:val="32"/>
+          <w:szCs w:val="32"/>
+          <w:lang w:val="en-GB"/>
+        </w:rPr>
+        <w:t xml:space="preserve">] </w:t>
       </w:r>
       <w:r>
         <w:rPr>
@@ -128,6 +140,7 @@
         </w:rPr>
         <w:t>array_size</w:t>
       </w:r>
+      <w:proofErr w:type="gramStart"/>
       <w:r>
         <w:rPr>
           <w:rFonts w:ascii="Abadi" w:hAnsi="Abadi"/>
@@ -137,6 +150,7 @@
         </w:rPr>
         <w:t>];</w:t>
       </w:r>
+      <w:proofErr w:type="gramEnd"/>
     </w:p>
     <w:p>
       <w:pPr>
@@ -188,6 +202,7 @@
           <w:lang w:val="en-GB"/>
         </w:rPr>
       </w:pPr>
+      <w:proofErr w:type="gramStart"/>
       <w:r>
         <w:rPr>
           <w:rFonts w:ascii="Abadi" w:hAnsi="Abadi"/>
@@ -207,6 +222,7 @@
         </w:rPr>
         <w:t>(</w:t>
       </w:r>
+      <w:proofErr w:type="gramEnd"/>
       <w:r>
         <w:rPr>
           <w:rFonts w:ascii="Abadi" w:hAnsi="Abadi"/>
@@ -287,7 +303,27 @@
           <w:szCs w:val="32"/>
           <w:lang w:val="en-GB"/>
         </w:rPr>
-        <w:t>Here i represents the items of the collection and Note: its not a index like in normal loop</w:t>
+        <w:t xml:space="preserve">Here i represents the items of the collection and Note: its not </w:t>
+      </w:r>
+      <w:proofErr w:type="gramStart"/>
+      <w:r>
+        <w:rPr>
+          <w:rFonts w:ascii="Abadi" w:hAnsi="Abadi"/>
+          <w:sz w:val="32"/>
+          <w:szCs w:val="32"/>
+          <w:lang w:val="en-GB"/>
+        </w:rPr>
+        <w:t>a</w:t>
+      </w:r>
+      <w:proofErr w:type="gramEnd"/>
+      <w:r>
+        <w:rPr>
+          <w:rFonts w:ascii="Abadi" w:hAnsi="Abadi"/>
+          <w:sz w:val="32"/>
+          <w:szCs w:val="32"/>
+          <w:lang w:val="en-GB"/>
+        </w:rPr>
+        <w:t xml:space="preserve"> index like in normal loop</w:t>
       </w:r>
       <w:r>
         <w:rPr>
@@ -329,7 +365,27 @@
           <w:szCs w:val="32"/>
           <w:lang w:val="en-GB"/>
         </w:rPr>
-        <w:t>Only i will be used to in println() statement not a[i].</w:t>
+        <w:t xml:space="preserve">Only i will be used to in </w:t>
+      </w:r>
+      <w:proofErr w:type="gramStart"/>
+      <w:r>
+        <w:rPr>
+          <w:rFonts w:ascii="Abadi" w:hAnsi="Abadi"/>
+          <w:sz w:val="32"/>
+          <w:szCs w:val="32"/>
+          <w:lang w:val="en-GB"/>
+        </w:rPr>
+        <w:t>println(</w:t>
+      </w:r>
+      <w:proofErr w:type="gramEnd"/>
+      <w:r>
+        <w:rPr>
+          <w:rFonts w:ascii="Abadi" w:hAnsi="Abadi"/>
+          <w:sz w:val="32"/>
+          <w:szCs w:val="32"/>
+          <w:lang w:val="en-GB"/>
+        </w:rPr>
+        <w:t>) statement not a[i].</w:t>
       </w:r>
     </w:p>
     <w:p>
@@ -580,16 +636,36 @@
           <w:szCs w:val="28"/>
           <w:lang w:val="en-GB"/>
         </w:rPr>
-        <w:t>is a collection of classes.</w:t>
-      </w:r>
-      <w:r>
-        <w:rPr>
-          <w:rFonts w:ascii="Abadi" w:hAnsi="Abadi"/>
-          <w:sz w:val="28"/>
-          <w:szCs w:val="28"/>
-          <w:lang w:val="en-GB"/>
-        </w:rPr>
-        <w:t>(which contains at least two packages)</w:t>
+        <w:t xml:space="preserve">is a collection of </w:t>
+      </w:r>
+      <w:proofErr w:type="gramStart"/>
+      <w:r>
+        <w:rPr>
+          <w:rFonts w:ascii="Abadi" w:hAnsi="Abadi"/>
+          <w:sz w:val="28"/>
+          <w:szCs w:val="28"/>
+          <w:lang w:val="en-GB"/>
+        </w:rPr>
+        <w:t>classes.</w:t>
+      </w:r>
+      <w:r>
+        <w:rPr>
+          <w:rFonts w:ascii="Abadi" w:hAnsi="Abadi"/>
+          <w:sz w:val="28"/>
+          <w:szCs w:val="28"/>
+          <w:lang w:val="en-GB"/>
+        </w:rPr>
+        <w:t>(</w:t>
+      </w:r>
+      <w:proofErr w:type="gramEnd"/>
+      <w:r>
+        <w:rPr>
+          <w:rFonts w:ascii="Abadi" w:hAnsi="Abadi"/>
+          <w:sz w:val="28"/>
+          <w:szCs w:val="28"/>
+          <w:lang w:val="en-GB"/>
+        </w:rPr>
+        <w:t>which contains at least two packages)</w:t>
       </w:r>
     </w:p>
     <w:p>
@@ -696,7 +772,27 @@
           <w:szCs w:val="28"/>
           <w:lang w:val="en-GB"/>
         </w:rPr>
-        <w:t xml:space="preserve"> lang,util,io etc</w:t>
+        <w:t xml:space="preserve"> </w:t>
+      </w:r>
+      <w:proofErr w:type="gramStart"/>
+      <w:r>
+        <w:rPr>
+          <w:rFonts w:ascii="Abadi" w:hAnsi="Abadi"/>
+          <w:sz w:val="28"/>
+          <w:szCs w:val="28"/>
+          <w:lang w:val="en-GB"/>
+        </w:rPr>
+        <w:t>lang,util</w:t>
+      </w:r>
+      <w:proofErr w:type="gramEnd"/>
+      <w:r>
+        <w:rPr>
+          <w:rFonts w:ascii="Abadi" w:hAnsi="Abadi"/>
+          <w:sz w:val="28"/>
+          <w:szCs w:val="28"/>
+          <w:lang w:val="en-GB"/>
+        </w:rPr>
+        <w:t>,io etc</w:t>
       </w:r>
     </w:p>
     <w:p>
@@ -909,7 +1005,18 @@
           <w:szCs w:val="28"/>
           <w:lang w:val="en-GB"/>
         </w:rPr>
-        <w:t>package_name</w:t>
+        <w:t>package_</w:t>
+      </w:r>
+      <w:proofErr w:type="gramStart"/>
+      <w:r>
+        <w:rPr>
+          <w:rFonts w:ascii="Abadi" w:hAnsi="Abadi"/>
+          <w:color w:val="4472C4" w:themeColor="accent1"/>
+          <w:sz w:val="28"/>
+          <w:szCs w:val="28"/>
+          <w:lang w:val="en-GB"/>
+        </w:rPr>
+        <w:t>name</w:t>
       </w:r>
       <w:r>
         <w:rPr>
@@ -921,6 +1028,7 @@
         </w:rPr>
         <w:t>;</w:t>
       </w:r>
+      <w:proofErr w:type="gramEnd"/>
     </w:p>
     <w:p>
       <w:pPr>
@@ -995,7 +1103,27 @@
           <w:szCs w:val="28"/>
           <w:lang w:val="en-GB"/>
         </w:rPr>
-        <w:t>-d . *.java</w:t>
+        <w:t>-</w:t>
+      </w:r>
+      <w:proofErr w:type="gramStart"/>
+      <w:r>
+        <w:rPr>
+          <w:rFonts w:ascii="Aptos" w:hAnsi="Aptos"/>
+          <w:sz w:val="28"/>
+          <w:szCs w:val="28"/>
+          <w:lang w:val="en-GB"/>
+        </w:rPr>
+        <w:t>d .</w:t>
+      </w:r>
+      <w:proofErr w:type="gramEnd"/>
+      <w:r>
+        <w:rPr>
+          <w:rFonts w:ascii="Aptos" w:hAnsi="Aptos"/>
+          <w:sz w:val="28"/>
+          <w:szCs w:val="28"/>
+          <w:lang w:val="en-GB"/>
+        </w:rPr>
+        <w:t xml:space="preserve"> *.java</w:t>
       </w:r>
       <w:r>
         <w:rPr>
@@ -1122,8 +1250,22 @@
           <w:lang w:eastAsia="en-IN"/>
           <w14:ligatures w14:val="none"/>
         </w:rPr>
-        <w:t>import will be second and package will be first</w:t>
-      </w:r>
+        <w:t xml:space="preserve">import will be second and package will be </w:t>
+      </w:r>
+      <w:proofErr w:type="gramStart"/>
+      <w:r>
+        <w:rPr>
+          <w:rFonts w:ascii="Consolas" w:eastAsia="Times New Roman" w:hAnsi="Consolas" w:cs="Times New Roman"/>
+          <w:color w:val="6A737D"/>
+          <w:kern w:val="0"/>
+          <w:sz w:val="28"/>
+          <w:szCs w:val="28"/>
+          <w:lang w:eastAsia="en-IN"/>
+          <w14:ligatures w14:val="none"/>
+        </w:rPr>
+        <w:t>first</w:t>
+      </w:r>
+      <w:proofErr w:type="gramEnd"/>
     </w:p>
     <w:p>
       <w:pPr>
@@ -2230,7 +2372,27 @@
           <w:szCs w:val="28"/>
           <w:lang w:val="en-GB"/>
         </w:rPr>
-        <w:t>By default if modifier not defined then it is set to be default</w:t>
+        <w:t xml:space="preserve">By </w:t>
+      </w:r>
+      <w:proofErr w:type="gramStart"/>
+      <w:r>
+        <w:rPr>
+          <w:rFonts w:ascii="Abadi" w:hAnsi="Abadi"/>
+          <w:sz w:val="28"/>
+          <w:szCs w:val="28"/>
+          <w:lang w:val="en-GB"/>
+        </w:rPr>
+        <w:t>default</w:t>
+      </w:r>
+      <w:proofErr w:type="gramEnd"/>
+      <w:r>
+        <w:rPr>
+          <w:rFonts w:ascii="Abadi" w:hAnsi="Abadi"/>
+          <w:sz w:val="28"/>
+          <w:szCs w:val="28"/>
+          <w:lang w:val="en-GB"/>
+        </w:rPr>
+        <w:t xml:space="preserve"> if modifier not defined then it is set to be default</w:t>
       </w:r>
     </w:p>
     <w:p>
@@ -2254,7 +2416,27 @@
           <w:szCs w:val="28"/>
           <w:lang w:val="en-GB"/>
         </w:rPr>
-        <w:t>We can save java file with any name but during run we have to call the class in which main method exists.</w:t>
+        <w:t xml:space="preserve">We can save java file with any name but during run we </w:t>
+      </w:r>
+      <w:proofErr w:type="gramStart"/>
+      <w:r>
+        <w:rPr>
+          <w:rFonts w:ascii="Abadi" w:hAnsi="Abadi"/>
+          <w:sz w:val="28"/>
+          <w:szCs w:val="28"/>
+          <w:lang w:val="en-GB"/>
+        </w:rPr>
+        <w:t>have to</w:t>
+      </w:r>
+      <w:proofErr w:type="gramEnd"/>
+      <w:r>
+        <w:rPr>
+          <w:rFonts w:ascii="Abadi" w:hAnsi="Abadi"/>
+          <w:sz w:val="28"/>
+          <w:szCs w:val="28"/>
+          <w:lang w:val="en-GB"/>
+        </w:rPr>
+        <w:t xml:space="preserve"> call the class in which main method exists.</w:t>
       </w:r>
     </w:p>
     <w:p>
@@ -2278,7 +2460,27 @@
           <w:szCs w:val="28"/>
           <w:lang w:val="en-GB"/>
         </w:rPr>
-        <w:t xml:space="preserve">The class in which main method exist , could not be private. </w:t>
+        <w:t xml:space="preserve">The class in which main method </w:t>
+      </w:r>
+      <w:proofErr w:type="gramStart"/>
+      <w:r>
+        <w:rPr>
+          <w:rFonts w:ascii="Abadi" w:hAnsi="Abadi"/>
+          <w:sz w:val="28"/>
+          <w:szCs w:val="28"/>
+          <w:lang w:val="en-GB"/>
+        </w:rPr>
+        <w:t>exist ,</w:t>
+      </w:r>
+      <w:proofErr w:type="gramEnd"/>
+      <w:r>
+        <w:rPr>
+          <w:rFonts w:ascii="Abadi" w:hAnsi="Abadi"/>
+          <w:sz w:val="28"/>
+          <w:szCs w:val="28"/>
+          <w:lang w:val="en-GB"/>
+        </w:rPr>
+        <w:t xml:space="preserve"> could not be private. </w:t>
       </w:r>
     </w:p>
     <w:p>
@@ -2302,7 +2504,27 @@
           <w:szCs w:val="28"/>
           <w:lang w:val="en-GB"/>
         </w:rPr>
-        <w:t>If both public then save with main method class name.</w:t>
+        <w:t xml:space="preserve">If both </w:t>
+      </w:r>
+      <w:proofErr w:type="gramStart"/>
+      <w:r>
+        <w:rPr>
+          <w:rFonts w:ascii="Abadi" w:hAnsi="Abadi"/>
+          <w:sz w:val="28"/>
+          <w:szCs w:val="28"/>
+          <w:lang w:val="en-GB"/>
+        </w:rPr>
+        <w:t>public</w:t>
+      </w:r>
+      <w:proofErr w:type="gramEnd"/>
+      <w:r>
+        <w:rPr>
+          <w:rFonts w:ascii="Abadi" w:hAnsi="Abadi"/>
+          <w:sz w:val="28"/>
+          <w:szCs w:val="28"/>
+          <w:lang w:val="en-GB"/>
+        </w:rPr>
+        <w:t xml:space="preserve"> then save with main method class name.</w:t>
       </w:r>
     </w:p>
     <w:p>
@@ -2758,6 +2980,7 @@
           <w:lang w:val="en-GB"/>
         </w:rPr>
       </w:pPr>
+      <w:proofErr w:type="gramStart"/>
       <w:r>
         <w:rPr>
           <w:rFonts w:ascii="Abadi" w:hAnsi="Abadi"/>
@@ -2767,6 +2990,7 @@
         </w:rPr>
         <w:t>Types:-</w:t>
       </w:r>
+      <w:proofErr w:type="gramEnd"/>
     </w:p>
     <w:p>
       <w:pPr>
@@ -3806,7 +4030,27 @@
           <w:szCs w:val="28"/>
           <w:lang w:val="en-GB"/>
         </w:rPr>
-        <w:t xml:space="preserve">Two Way:- </w:t>
+        <w:t xml:space="preserve">Two </w:t>
+      </w:r>
+      <w:proofErr w:type="gramStart"/>
+      <w:r>
+        <w:rPr>
+          <w:rFonts w:ascii="Abadi" w:hAnsi="Abadi"/>
+          <w:sz w:val="28"/>
+          <w:szCs w:val="28"/>
+          <w:lang w:val="en-GB"/>
+        </w:rPr>
+        <w:t>Way:-</w:t>
+      </w:r>
+      <w:proofErr w:type="gramEnd"/>
+      <w:r>
+        <w:rPr>
+          <w:rFonts w:ascii="Abadi" w:hAnsi="Abadi"/>
+          <w:sz w:val="28"/>
+          <w:szCs w:val="28"/>
+          <w:lang w:val="en-GB"/>
+        </w:rPr>
+        <w:t xml:space="preserve"> </w:t>
       </w:r>
     </w:p>
     <w:p>
@@ -3911,7 +4155,29 @@
           <w:szCs w:val="28"/>
           <w:lang w:val="en-GB"/>
         </w:rPr>
-        <w:t>Through interface(100%)</w:t>
+        <w:t xml:space="preserve">Through </w:t>
+      </w:r>
+      <w:proofErr w:type="gramStart"/>
+      <w:r>
+        <w:rPr>
+          <w:rFonts w:ascii="Abadi" w:hAnsi="Abadi"/>
+          <w:color w:val="4472C4" w:themeColor="accent1"/>
+          <w:sz w:val="28"/>
+          <w:szCs w:val="28"/>
+          <w:lang w:val="en-GB"/>
+        </w:rPr>
+        <w:t>interface(</w:t>
+      </w:r>
+      <w:proofErr w:type="gramEnd"/>
+      <w:r>
+        <w:rPr>
+          <w:rFonts w:ascii="Abadi" w:hAnsi="Abadi"/>
+          <w:color w:val="4472C4" w:themeColor="accent1"/>
+          <w:sz w:val="28"/>
+          <w:szCs w:val="28"/>
+          <w:lang w:val="en-GB"/>
+        </w:rPr>
+        <w:t>100%)</w:t>
       </w:r>
       <w:r>
         <w:rPr>
@@ -3947,6 +4213,15 @@
         </w:rPr>
         <w:t>Interface keyword is Used</w:t>
       </w:r>
+      <w:r>
+        <w:rPr>
+          <w:rFonts w:ascii="Abadi" w:hAnsi="Abadi"/>
+          <w:sz w:val="28"/>
+          <w:szCs w:val="28"/>
+          <w:lang w:val="en-GB"/>
+        </w:rPr>
+        <w:t>.</w:t>
+      </w:r>
     </w:p>
     <w:p>
       <w:pPr>
@@ -3970,14 +4245,25 @@
           <w:lang w:val="en-GB"/>
         </w:rPr>
       </w:pPr>
-      <w:r>
-        <w:rPr>
-          <w:rFonts w:ascii="Abadi" w:hAnsi="Abadi"/>
-          <w:sz w:val="28"/>
-          <w:szCs w:val="28"/>
-          <w:lang w:val="en-GB"/>
-        </w:rPr>
-        <w:t xml:space="preserve">Syntax:- </w:t>
+      <w:proofErr w:type="gramStart"/>
+      <w:r>
+        <w:rPr>
+          <w:rFonts w:ascii="Abadi" w:hAnsi="Abadi"/>
+          <w:sz w:val="28"/>
+          <w:szCs w:val="28"/>
+          <w:lang w:val="en-GB"/>
+        </w:rPr>
+        <w:t>Syntax:-</w:t>
+      </w:r>
+      <w:proofErr w:type="gramEnd"/>
+      <w:r>
+        <w:rPr>
+          <w:rFonts w:ascii="Abadi" w:hAnsi="Abadi"/>
+          <w:sz w:val="28"/>
+          <w:szCs w:val="28"/>
+          <w:lang w:val="en-GB"/>
+        </w:rPr>
+        <w:t xml:space="preserve"> </w:t>
       </w:r>
     </w:p>
     <w:p>
@@ -4039,8 +4325,19 @@
           <w:szCs w:val="28"/>
           <w:lang w:val="en-GB"/>
         </w:rPr>
-        <w:t xml:space="preserve"> class_name{</w:t>
-      </w:r>
+        <w:t xml:space="preserve"> class_</w:t>
+      </w:r>
+      <w:proofErr w:type="gramStart"/>
+      <w:r>
+        <w:rPr>
+          <w:rFonts w:ascii="Abadi" w:hAnsi="Abadi"/>
+          <w:sz w:val="28"/>
+          <w:szCs w:val="28"/>
+          <w:lang w:val="en-GB"/>
+        </w:rPr>
+        <w:t>name{</w:t>
+      </w:r>
+      <w:proofErr w:type="gramEnd"/>
     </w:p>
     <w:p>
       <w:pPr>
@@ -4073,7 +4370,26 @@
           <w:lang w:val="en-GB"/>
         </w:rPr>
         <w:tab/>
-        <w:t>methods(abstract or non-abstract)</w:t>
+      </w:r>
+      <w:proofErr w:type="gramStart"/>
+      <w:r>
+        <w:rPr>
+          <w:rFonts w:ascii="Abadi" w:hAnsi="Abadi"/>
+          <w:sz w:val="28"/>
+          <w:szCs w:val="28"/>
+          <w:lang w:val="en-GB"/>
+        </w:rPr>
+        <w:t>methods(</w:t>
+      </w:r>
+      <w:proofErr w:type="gramEnd"/>
+      <w:r>
+        <w:rPr>
+          <w:rFonts w:ascii="Abadi" w:hAnsi="Abadi"/>
+          <w:sz w:val="28"/>
+          <w:szCs w:val="28"/>
+          <w:lang w:val="en-GB"/>
+        </w:rPr>
+        <w:t>abstract or non-abstract)</w:t>
       </w:r>
     </w:p>
     <w:p>
@@ -4125,7 +4441,27 @@
           <w:szCs w:val="28"/>
           <w:lang w:val="en-GB"/>
         </w:rPr>
-        <w:t xml:space="preserve"> void get(); //abstract method – No Body</w:t>
+        <w:t xml:space="preserve"> void </w:t>
+      </w:r>
+      <w:proofErr w:type="gramStart"/>
+      <w:r>
+        <w:rPr>
+          <w:rFonts w:ascii="Abadi" w:hAnsi="Abadi"/>
+          <w:sz w:val="28"/>
+          <w:szCs w:val="28"/>
+          <w:lang w:val="en-GB"/>
+        </w:rPr>
+        <w:t>get(</w:t>
+      </w:r>
+      <w:proofErr w:type="gramEnd"/>
+      <w:r>
+        <w:rPr>
+          <w:rFonts w:ascii="Abadi" w:hAnsi="Abadi"/>
+          <w:sz w:val="28"/>
+          <w:szCs w:val="28"/>
+          <w:lang w:val="en-GB"/>
+        </w:rPr>
+        <w:t>); //abstract method – No Body</w:t>
       </w:r>
     </w:p>
     <w:p>
@@ -4186,7 +4522,27 @@
           <w:szCs w:val="28"/>
           <w:lang w:val="en-GB"/>
         </w:rPr>
-        <w:t xml:space="preserve"> void get(){</w:t>
+        <w:t xml:space="preserve"> void </w:t>
+      </w:r>
+      <w:proofErr w:type="gramStart"/>
+      <w:r>
+        <w:rPr>
+          <w:rFonts w:ascii="Abadi" w:hAnsi="Abadi"/>
+          <w:sz w:val="28"/>
+          <w:szCs w:val="28"/>
+          <w:lang w:val="en-GB"/>
+        </w:rPr>
+        <w:t>get(</w:t>
+      </w:r>
+      <w:proofErr w:type="gramEnd"/>
+      <w:r>
+        <w:rPr>
+          <w:rFonts w:ascii="Abadi" w:hAnsi="Abadi"/>
+          <w:sz w:val="28"/>
+          <w:szCs w:val="28"/>
+          <w:lang w:val="en-GB"/>
+        </w:rPr>
+        <w:t>){</w:t>
       </w:r>
     </w:p>
     <w:p>
@@ -4353,8 +4709,19 @@
           <w:szCs w:val="28"/>
           <w:lang w:val="en-GB"/>
         </w:rPr>
-        <w:t>_name{</w:t>
-      </w:r>
+        <w:t>_</w:t>
+      </w:r>
+      <w:proofErr w:type="gramStart"/>
+      <w:r>
+        <w:rPr>
+          <w:rFonts w:ascii="Abadi" w:hAnsi="Abadi"/>
+          <w:sz w:val="28"/>
+          <w:szCs w:val="28"/>
+          <w:lang w:val="en-GB"/>
+        </w:rPr>
+        <w:t>name{</w:t>
+      </w:r>
+      <w:proofErr w:type="gramEnd"/>
     </w:p>
     <w:p>
       <w:pPr>
@@ -4421,7 +4788,27 @@
           <w:lang w:val="en-GB"/>
         </w:rPr>
         <w:tab/>
-        <w:t>void get();</w:t>
+        <w:t xml:space="preserve">void </w:t>
+      </w:r>
+      <w:proofErr w:type="gramStart"/>
+      <w:r>
+        <w:rPr>
+          <w:rFonts w:ascii="Abadi" w:hAnsi="Abadi"/>
+          <w:sz w:val="28"/>
+          <w:szCs w:val="28"/>
+          <w:lang w:val="en-GB"/>
+        </w:rPr>
+        <w:t>get(</w:t>
+      </w:r>
+      <w:proofErr w:type="gramEnd"/>
+      <w:r>
+        <w:rPr>
+          <w:rFonts w:ascii="Abadi" w:hAnsi="Abadi"/>
+          <w:sz w:val="28"/>
+          <w:szCs w:val="28"/>
+          <w:lang w:val="en-GB"/>
+        </w:rPr>
+        <w:t>);</w:t>
       </w:r>
       <w:r>
         <w:rPr>
@@ -4451,7 +4838,27 @@
           <w:szCs w:val="28"/>
           <w:lang w:val="en-GB"/>
         </w:rPr>
-        <w:t>//Cant define a Non-abstract method inside a interface</w:t>
+        <w:t>//</w:t>
+      </w:r>
+      <w:proofErr w:type="gramStart"/>
+      <w:r>
+        <w:rPr>
+          <w:rFonts w:ascii="Abadi" w:hAnsi="Abadi"/>
+          <w:sz w:val="28"/>
+          <w:szCs w:val="28"/>
+          <w:lang w:val="en-GB"/>
+        </w:rPr>
+        <w:t>Cant</w:t>
+      </w:r>
+      <w:proofErr w:type="gramEnd"/>
+      <w:r>
+        <w:rPr>
+          <w:rFonts w:ascii="Abadi" w:hAnsi="Abadi"/>
+          <w:sz w:val="28"/>
+          <w:szCs w:val="28"/>
+          <w:lang w:val="en-GB"/>
+        </w:rPr>
+        <w:t xml:space="preserve"> define a Non-abstract method inside a interface</w:t>
       </w:r>
     </w:p>
     <w:p>
@@ -4668,7 +5075,27 @@
           <w:szCs w:val="28"/>
           <w:lang w:val="en-GB"/>
         </w:rPr>
-        <w:t xml:space="preserve"> Interface : implements Keyword</w:t>
+        <w:t xml:space="preserve"> </w:t>
+      </w:r>
+      <w:proofErr w:type="gramStart"/>
+      <w:r>
+        <w:rPr>
+          <w:rFonts w:ascii="Abadi" w:hAnsi="Abadi"/>
+          <w:sz w:val="28"/>
+          <w:szCs w:val="28"/>
+          <w:lang w:val="en-GB"/>
+        </w:rPr>
+        <w:t>Interface :</w:t>
+      </w:r>
+      <w:proofErr w:type="gramEnd"/>
+      <w:r>
+        <w:rPr>
+          <w:rFonts w:ascii="Abadi" w:hAnsi="Abadi"/>
+          <w:sz w:val="28"/>
+          <w:szCs w:val="28"/>
+          <w:lang w:val="en-GB"/>
+        </w:rPr>
+        <w:t xml:space="preserve"> implements Keyword</w:t>
       </w:r>
     </w:p>
     <w:p>
@@ -4718,14 +5145,25 @@
           <w:lang w:val="en-GB"/>
         </w:rPr>
       </w:pPr>
-      <w:r>
-        <w:rPr>
-          <w:rFonts w:ascii="Abadi" w:hAnsi="Abadi"/>
-          <w:sz w:val="28"/>
-          <w:szCs w:val="28"/>
-          <w:lang w:val="en-GB"/>
-        </w:rPr>
-        <w:t>super();</w:t>
+      <w:proofErr w:type="gramStart"/>
+      <w:r>
+        <w:rPr>
+          <w:rFonts w:ascii="Abadi" w:hAnsi="Abadi"/>
+          <w:sz w:val="28"/>
+          <w:szCs w:val="28"/>
+          <w:lang w:val="en-GB"/>
+        </w:rPr>
+        <w:t>super(</w:t>
+      </w:r>
+      <w:proofErr w:type="gramEnd"/>
+      <w:r>
+        <w:rPr>
+          <w:rFonts w:ascii="Abadi" w:hAnsi="Abadi"/>
+          <w:sz w:val="28"/>
+          <w:szCs w:val="28"/>
+          <w:lang w:val="en-GB"/>
+        </w:rPr>
+        <w:t>);</w:t>
       </w:r>
       <w:r>
         <w:rPr>

</xml_diff>

<commit_message>
Day 5 Pre Half Commit
</commit_message>
<xml_diff>
--- a/Day 3/Day 3.docx
+++ b/Day 3/Day 3.docx
@@ -54,6 +54,7 @@
         </w:rPr>
         <w:t xml:space="preserve">] </w:t>
       </w:r>
+      <w:proofErr w:type="spellStart"/>
       <w:r>
         <w:rPr>
           <w:rFonts w:ascii="Abadi" w:hAnsi="Abadi"/>
@@ -64,6 +65,7 @@
         </w:rPr>
         <w:t>array_name</w:t>
       </w:r>
+      <w:proofErr w:type="spellEnd"/>
       <w:r>
         <w:rPr>
           <w:rFonts w:ascii="Abadi" w:hAnsi="Abadi"/>
@@ -99,18 +101,79 @@
           <w:lang w:val="en-GB"/>
         </w:rPr>
         <w:tab/>
-        <w:t>//data_type arr_name[arr_size]; in C</w:t>
-      </w:r>
-    </w:p>
-    <w:p>
-      <w:pPr>
+        <w:t>//</w:t>
+      </w:r>
+      <w:proofErr w:type="spellStart"/>
+      <w:r>
         <w:rPr>
           <w:rFonts w:ascii="Abadi" w:hAnsi="Abadi"/>
           <w:sz w:val="32"/>
           <w:szCs w:val="32"/>
           <w:lang w:val="en-GB"/>
         </w:rPr>
-      </w:pPr>
+        <w:t>data_type</w:t>
+      </w:r>
+      <w:proofErr w:type="spellEnd"/>
+      <w:r>
+        <w:rPr>
+          <w:rFonts w:ascii="Abadi" w:hAnsi="Abadi"/>
+          <w:sz w:val="32"/>
+          <w:szCs w:val="32"/>
+          <w:lang w:val="en-GB"/>
+        </w:rPr>
+        <w:t xml:space="preserve"> </w:t>
+      </w:r>
+      <w:proofErr w:type="spellStart"/>
+      <w:r>
+        <w:rPr>
+          <w:rFonts w:ascii="Abadi" w:hAnsi="Abadi"/>
+          <w:sz w:val="32"/>
+          <w:szCs w:val="32"/>
+          <w:lang w:val="en-GB"/>
+        </w:rPr>
+        <w:t>arr_name</w:t>
+      </w:r>
+      <w:proofErr w:type="spellEnd"/>
+      <w:r>
+        <w:rPr>
+          <w:rFonts w:ascii="Abadi" w:hAnsi="Abadi"/>
+          <w:sz w:val="32"/>
+          <w:szCs w:val="32"/>
+          <w:lang w:val="en-GB"/>
+        </w:rPr>
+        <w:t>[</w:t>
+      </w:r>
+      <w:proofErr w:type="spellStart"/>
+      <w:r>
+        <w:rPr>
+          <w:rFonts w:ascii="Abadi" w:hAnsi="Abadi"/>
+          <w:sz w:val="32"/>
+          <w:szCs w:val="32"/>
+          <w:lang w:val="en-GB"/>
+        </w:rPr>
+        <w:t>arr_size</w:t>
+      </w:r>
+      <w:proofErr w:type="spellEnd"/>
+      <w:r>
+        <w:rPr>
+          <w:rFonts w:ascii="Abadi" w:hAnsi="Abadi"/>
+          <w:sz w:val="32"/>
+          <w:szCs w:val="32"/>
+          <w:lang w:val="en-GB"/>
+        </w:rPr>
+        <w:t>]; in C</w:t>
+      </w:r>
+    </w:p>
+    <w:p>
+      <w:pPr>
+        <w:rPr>
+          <w:rFonts w:ascii="Abadi" w:hAnsi="Abadi"/>
+          <w:sz w:val="32"/>
+          <w:szCs w:val="32"/>
+          <w:lang w:val="en-GB"/>
+        </w:rPr>
+      </w:pPr>
+      <w:proofErr w:type="spellStart"/>
       <w:r>
         <w:rPr>
           <w:rFonts w:ascii="Abadi" w:hAnsi="Abadi"/>
@@ -119,17 +182,9 @@
           <w:szCs w:val="32"/>
           <w:lang w:val="en-GB"/>
         </w:rPr>
-        <w:t xml:space="preserve">array_name </w:t>
-      </w:r>
-      <w:r>
-        <w:rPr>
-          <w:rFonts w:ascii="Abadi" w:hAnsi="Abadi"/>
-          <w:sz w:val="32"/>
-          <w:szCs w:val="32"/>
-          <w:lang w:val="en-GB"/>
-        </w:rPr>
-        <w:t>= new String[</w:t>
-      </w:r>
+        <w:t>array_name</w:t>
+      </w:r>
+      <w:proofErr w:type="spellEnd"/>
       <w:r>
         <w:rPr>
           <w:rFonts w:ascii="Abadi" w:hAnsi="Abadi"/>
@@ -138,8 +193,29 @@
           <w:szCs w:val="32"/>
           <w:lang w:val="en-GB"/>
         </w:rPr>
+        <w:t xml:space="preserve"> </w:t>
+      </w:r>
+      <w:r>
+        <w:rPr>
+          <w:rFonts w:ascii="Abadi" w:hAnsi="Abadi"/>
+          <w:sz w:val="32"/>
+          <w:szCs w:val="32"/>
+          <w:lang w:val="en-GB"/>
+        </w:rPr>
+        <w:t>= new String[</w:t>
+      </w:r>
+      <w:proofErr w:type="spellStart"/>
+      <w:r>
+        <w:rPr>
+          <w:rFonts w:ascii="Abadi" w:hAnsi="Abadi"/>
+          <w:color w:val="4472C4" w:themeColor="accent1"/>
+          <w:sz w:val="32"/>
+          <w:szCs w:val="32"/>
+          <w:lang w:val="en-GB"/>
+        </w:rPr>
         <w:t>array_size</w:t>
       </w:r>
+      <w:proofErr w:type="spellEnd"/>
       <w:proofErr w:type="gramStart"/>
       <w:r>
         <w:rPr>
@@ -172,6 +248,7 @@
           <w:lang w:val="en-GB"/>
         </w:rPr>
       </w:pPr>
+      <w:proofErr w:type="spellStart"/>
       <w:r>
         <w:rPr>
           <w:rFonts w:ascii="Abadi" w:hAnsi="Abadi"/>
@@ -182,6 +259,7 @@
         </w:rPr>
         <w:t>forEach</w:t>
       </w:r>
+      <w:proofErr w:type="spellEnd"/>
       <w:r>
         <w:rPr>
           <w:rFonts w:ascii="Abadi" w:hAnsi="Abadi"/>
@@ -260,7 +338,46 @@
           <w:lang w:val="en-GB"/>
         </w:rPr>
         <w:tab/>
-        <w:t>System.out.println(i)</w:t>
+      </w:r>
+      <w:proofErr w:type="spellStart"/>
+      <w:r>
+        <w:rPr>
+          <w:rFonts w:ascii="Abadi" w:hAnsi="Abadi"/>
+          <w:sz w:val="32"/>
+          <w:szCs w:val="32"/>
+          <w:lang w:val="en-GB"/>
+        </w:rPr>
+        <w:t>System.out.println</w:t>
+      </w:r>
+      <w:proofErr w:type="spellEnd"/>
+      <w:r>
+        <w:rPr>
+          <w:rFonts w:ascii="Abadi" w:hAnsi="Abadi"/>
+          <w:sz w:val="32"/>
+          <w:szCs w:val="32"/>
+          <w:lang w:val="en-GB"/>
+        </w:rPr>
+        <w:t>(</w:t>
+      </w:r>
+      <w:proofErr w:type="spellStart"/>
+      <w:r>
+        <w:rPr>
+          <w:rFonts w:ascii="Abadi" w:hAnsi="Abadi"/>
+          <w:sz w:val="32"/>
+          <w:szCs w:val="32"/>
+          <w:lang w:val="en-GB"/>
+        </w:rPr>
+        <w:t>i</w:t>
+      </w:r>
+      <w:proofErr w:type="spellEnd"/>
+      <w:r>
+        <w:rPr>
+          <w:rFonts w:ascii="Abadi" w:hAnsi="Abadi"/>
+          <w:sz w:val="32"/>
+          <w:szCs w:val="32"/>
+          <w:lang w:val="en-GB"/>
+        </w:rPr>
+        <w:t>)</w:t>
       </w:r>
     </w:p>
     <w:p>
@@ -303,9 +420,9 @@
           <w:szCs w:val="32"/>
           <w:lang w:val="en-GB"/>
         </w:rPr>
-        <w:t xml:space="preserve">Here i represents the items of the collection and Note: its not </w:t>
-      </w:r>
-      <w:proofErr w:type="gramStart"/>
+        <w:t xml:space="preserve">Here </w:t>
+      </w:r>
+      <w:proofErr w:type="spellStart"/>
       <w:r>
         <w:rPr>
           <w:rFonts w:ascii="Abadi" w:hAnsi="Abadi"/>
@@ -313,8 +430,50 @@
           <w:szCs w:val="32"/>
           <w:lang w:val="en-GB"/>
         </w:rPr>
+        <w:t>i</w:t>
+      </w:r>
+      <w:proofErr w:type="spellEnd"/>
+      <w:r>
+        <w:rPr>
+          <w:rFonts w:ascii="Abadi" w:hAnsi="Abadi"/>
+          <w:sz w:val="32"/>
+          <w:szCs w:val="32"/>
+          <w:lang w:val="en-GB"/>
+        </w:rPr>
+        <w:t xml:space="preserve"> represents the items of the collection and Note: </w:t>
+      </w:r>
+      <w:proofErr w:type="spellStart"/>
+      <w:r>
+        <w:rPr>
+          <w:rFonts w:ascii="Abadi" w:hAnsi="Abadi"/>
+          <w:sz w:val="32"/>
+          <w:szCs w:val="32"/>
+          <w:lang w:val="en-GB"/>
+        </w:rPr>
+        <w:t>its</w:t>
+      </w:r>
+      <w:proofErr w:type="spellEnd"/>
+      <w:r>
+        <w:rPr>
+          <w:rFonts w:ascii="Abadi" w:hAnsi="Abadi"/>
+          <w:sz w:val="32"/>
+          <w:szCs w:val="32"/>
+          <w:lang w:val="en-GB"/>
+        </w:rPr>
+        <w:t xml:space="preserve"> not </w:t>
+      </w:r>
+      <w:proofErr w:type="spellStart"/>
+      <w:proofErr w:type="gramStart"/>
+      <w:r>
+        <w:rPr>
+          <w:rFonts w:ascii="Abadi" w:hAnsi="Abadi"/>
+          <w:sz w:val="32"/>
+          <w:szCs w:val="32"/>
+          <w:lang w:val="en-GB"/>
+        </w:rPr>
         <w:t>a</w:t>
       </w:r>
+      <w:proofErr w:type="spellEnd"/>
       <w:proofErr w:type="gramEnd"/>
       <w:r>
         <w:rPr>
@@ -365,9 +524,9 @@
           <w:szCs w:val="32"/>
           <w:lang w:val="en-GB"/>
         </w:rPr>
-        <w:t xml:space="preserve">Only i will be used to in </w:t>
-      </w:r>
-      <w:proofErr w:type="gramStart"/>
+        <w:t xml:space="preserve">Only </w:t>
+      </w:r>
+      <w:proofErr w:type="spellStart"/>
       <w:r>
         <w:rPr>
           <w:rFonts w:ascii="Abadi" w:hAnsi="Abadi"/>
@@ -375,9 +534,9 @@
           <w:szCs w:val="32"/>
           <w:lang w:val="en-GB"/>
         </w:rPr>
-        <w:t>println(</w:t>
-      </w:r>
-      <w:proofErr w:type="gramEnd"/>
+        <w:t>i</w:t>
+      </w:r>
+      <w:proofErr w:type="spellEnd"/>
       <w:r>
         <w:rPr>
           <w:rFonts w:ascii="Abadi" w:hAnsi="Abadi"/>
@@ -385,7 +544,58 @@
           <w:szCs w:val="32"/>
           <w:lang w:val="en-GB"/>
         </w:rPr>
-        <w:t>) statement not a[i].</w:t>
+        <w:t xml:space="preserve"> will be used to in </w:t>
+      </w:r>
+      <w:proofErr w:type="spellStart"/>
+      <w:proofErr w:type="gramStart"/>
+      <w:r>
+        <w:rPr>
+          <w:rFonts w:ascii="Abadi" w:hAnsi="Abadi"/>
+          <w:sz w:val="32"/>
+          <w:szCs w:val="32"/>
+          <w:lang w:val="en-GB"/>
+        </w:rPr>
+        <w:t>println</w:t>
+      </w:r>
+      <w:proofErr w:type="spellEnd"/>
+      <w:r>
+        <w:rPr>
+          <w:rFonts w:ascii="Abadi" w:hAnsi="Abadi"/>
+          <w:sz w:val="32"/>
+          <w:szCs w:val="32"/>
+          <w:lang w:val="en-GB"/>
+        </w:rPr>
+        <w:t>(</w:t>
+      </w:r>
+      <w:proofErr w:type="gramEnd"/>
+      <w:r>
+        <w:rPr>
+          <w:rFonts w:ascii="Abadi" w:hAnsi="Abadi"/>
+          <w:sz w:val="32"/>
+          <w:szCs w:val="32"/>
+          <w:lang w:val="en-GB"/>
+        </w:rPr>
+        <w:t>) statement not a[</w:t>
+      </w:r>
+      <w:proofErr w:type="spellStart"/>
+      <w:r>
+        <w:rPr>
+          <w:rFonts w:ascii="Abadi" w:hAnsi="Abadi"/>
+          <w:sz w:val="32"/>
+          <w:szCs w:val="32"/>
+          <w:lang w:val="en-GB"/>
+        </w:rPr>
+        <w:t>i</w:t>
+      </w:r>
+      <w:proofErr w:type="spellEnd"/>
+      <w:r>
+        <w:rPr>
+          <w:rFonts w:ascii="Abadi" w:hAnsi="Abadi"/>
+          <w:sz w:val="32"/>
+          <w:szCs w:val="32"/>
+          <w:lang w:val="en-GB"/>
+        </w:rPr>
+        <w:t>].</w:t>
       </w:r>
     </w:p>
     <w:p>
@@ -409,7 +619,27 @@
           <w:szCs w:val="32"/>
           <w:lang w:val="en-GB"/>
         </w:rPr>
-        <w:t>Here i is a Counter Variable not Index.</w:t>
+        <w:t xml:space="preserve">Here </w:t>
+      </w:r>
+      <w:proofErr w:type="spellStart"/>
+      <w:r>
+        <w:rPr>
+          <w:rFonts w:ascii="Abadi" w:hAnsi="Abadi"/>
+          <w:sz w:val="32"/>
+          <w:szCs w:val="32"/>
+          <w:lang w:val="en-GB"/>
+        </w:rPr>
+        <w:t>i</w:t>
+      </w:r>
+      <w:proofErr w:type="spellEnd"/>
+      <w:r>
+        <w:rPr>
+          <w:rFonts w:ascii="Abadi" w:hAnsi="Abadi"/>
+          <w:sz w:val="32"/>
+          <w:szCs w:val="32"/>
+          <w:lang w:val="en-GB"/>
+        </w:rPr>
+        <w:t xml:space="preserve"> is a Counter Variable not Index.</w:t>
       </w:r>
     </w:p>
     <w:p>
@@ -774,6 +1004,7 @@
         </w:rPr>
         <w:t xml:space="preserve"> </w:t>
       </w:r>
+      <w:proofErr w:type="spellStart"/>
       <w:proofErr w:type="gramStart"/>
       <w:r>
         <w:rPr>
@@ -792,7 +1023,17 @@
           <w:szCs w:val="28"/>
           <w:lang w:val="en-GB"/>
         </w:rPr>
-        <w:t>,io etc</w:t>
+        <w:t>,io</w:t>
+      </w:r>
+      <w:proofErr w:type="spellEnd"/>
+      <w:r>
+        <w:rPr>
+          <w:rFonts w:ascii="Abadi" w:hAnsi="Abadi"/>
+          <w:sz w:val="28"/>
+          <w:szCs w:val="28"/>
+          <w:lang w:val="en-GB"/>
+        </w:rPr>
+        <w:t xml:space="preserve"> etc</w:t>
       </w:r>
     </w:p>
     <w:p>
@@ -997,6 +1238,7 @@
         </w:rPr>
         <w:t xml:space="preserve">package </w:t>
       </w:r>
+      <w:proofErr w:type="spellStart"/>
       <w:r>
         <w:rPr>
           <w:rFonts w:ascii="Abadi" w:hAnsi="Abadi"/>
@@ -1018,6 +1260,7 @@
         </w:rPr>
         <w:t>name</w:t>
       </w:r>
+      <w:proofErr w:type="spellEnd"/>
       <w:r>
         <w:rPr>
           <w:rFonts w:ascii="Abadi" w:hAnsi="Abadi"/>
@@ -1077,6 +1320,7 @@
           <w:lang w:val="en-GB"/>
         </w:rPr>
       </w:pPr>
+      <w:proofErr w:type="spellStart"/>
       <w:r>
         <w:rPr>
           <w:rFonts w:ascii="Aptos" w:hAnsi="Aptos"/>
@@ -1087,6 +1331,7 @@
         <w:lastRenderedPageBreak/>
         <w:t>javac</w:t>
       </w:r>
+      <w:proofErr w:type="spellEnd"/>
       <w:r>
         <w:rPr>
           <w:rFonts w:ascii="Aptos" w:hAnsi="Aptos"/>
@@ -4325,7 +4570,17 @@
           <w:szCs w:val="28"/>
           <w:lang w:val="en-GB"/>
         </w:rPr>
-        <w:t xml:space="preserve"> class_</w:t>
+        <w:t xml:space="preserve"> </w:t>
+      </w:r>
+      <w:proofErr w:type="spellStart"/>
+      <w:r>
+        <w:rPr>
+          <w:rFonts w:ascii="Abadi" w:hAnsi="Abadi"/>
+          <w:sz w:val="28"/>
+          <w:szCs w:val="28"/>
+          <w:lang w:val="en-GB"/>
+        </w:rPr>
+        <w:t>class_</w:t>
       </w:r>
       <w:proofErr w:type="gramStart"/>
       <w:r>
@@ -4335,7 +4590,17 @@
           <w:szCs w:val="28"/>
           <w:lang w:val="en-GB"/>
         </w:rPr>
-        <w:t>name{</w:t>
+        <w:t>name</w:t>
+      </w:r>
+      <w:proofErr w:type="spellEnd"/>
+      <w:r>
+        <w:rPr>
+          <w:rFonts w:ascii="Abadi" w:hAnsi="Abadi"/>
+          <w:sz w:val="28"/>
+          <w:szCs w:val="28"/>
+          <w:lang w:val="en-GB"/>
+        </w:rPr>
+        <w:t>{</w:t>
       </w:r>
       <w:proofErr w:type="gramEnd"/>
     </w:p>
@@ -4582,7 +4847,27 @@
           <w:szCs w:val="28"/>
           <w:lang w:val="en-GB"/>
         </w:rPr>
-        <w:t xml:space="preserve"> and we shown information</w:t>
+        <w:t xml:space="preserve"> and we </w:t>
+      </w:r>
+      <w:proofErr w:type="spellStart"/>
+      <w:r>
+        <w:rPr>
+          <w:rFonts w:ascii="Abadi" w:hAnsi="Abadi"/>
+          <w:sz w:val="28"/>
+          <w:szCs w:val="28"/>
+          <w:lang w:val="en-GB"/>
+        </w:rPr>
+        <w:t>shown</w:t>
+      </w:r>
+      <w:proofErr w:type="spellEnd"/>
+      <w:r>
+        <w:rPr>
+          <w:rFonts w:ascii="Abadi" w:hAnsi="Abadi"/>
+          <w:sz w:val="28"/>
+          <w:szCs w:val="28"/>
+          <w:lang w:val="en-GB"/>
+        </w:rPr>
+        <w:t xml:space="preserve"> information</w:t>
       </w:r>
     </w:p>
     <w:p>
@@ -4693,6 +4978,7 @@
         </w:rPr>
         <w:t xml:space="preserve"> </w:t>
       </w:r>
+      <w:proofErr w:type="spellStart"/>
       <w:r>
         <w:rPr>
           <w:rFonts w:ascii="Abadi" w:hAnsi="Abadi"/>
@@ -4719,7 +5005,17 @@
           <w:szCs w:val="28"/>
           <w:lang w:val="en-GB"/>
         </w:rPr>
-        <w:t>name{</w:t>
+        <w:t>name</w:t>
+      </w:r>
+      <w:proofErr w:type="spellEnd"/>
+      <w:r>
+        <w:rPr>
+          <w:rFonts w:ascii="Abadi" w:hAnsi="Abadi"/>
+          <w:sz w:val="28"/>
+          <w:szCs w:val="28"/>
+          <w:lang w:val="en-GB"/>
+        </w:rPr>
+        <w:t>{</w:t>
       </w:r>
       <w:proofErr w:type="gramEnd"/>
     </w:p>
@@ -4840,6 +5136,7 @@
         </w:rPr>
         <w:t>//</w:t>
       </w:r>
+      <w:proofErr w:type="spellStart"/>
       <w:proofErr w:type="gramStart"/>
       <w:r>
         <w:rPr>
@@ -4850,6 +5147,7 @@
         </w:rPr>
         <w:t>Cant</w:t>
       </w:r>
+      <w:proofErr w:type="spellEnd"/>
       <w:proofErr w:type="gramEnd"/>
       <w:r>
         <w:rPr>
@@ -4939,7 +5237,27 @@
           <w:szCs w:val="28"/>
           <w:lang w:val="en-GB"/>
         </w:rPr>
-        <w:t>From Security pov, Interface is Better to attain abstraction</w:t>
+        <w:t xml:space="preserve">From Security </w:t>
+      </w:r>
+      <w:proofErr w:type="spellStart"/>
+      <w:r>
+        <w:rPr>
+          <w:rFonts w:ascii="Abadi" w:hAnsi="Abadi"/>
+          <w:sz w:val="28"/>
+          <w:szCs w:val="28"/>
+          <w:lang w:val="en-GB"/>
+        </w:rPr>
+        <w:t>pov</w:t>
+      </w:r>
+      <w:proofErr w:type="spellEnd"/>
+      <w:r>
+        <w:rPr>
+          <w:rFonts w:ascii="Abadi" w:hAnsi="Abadi"/>
+          <w:sz w:val="28"/>
+          <w:szCs w:val="28"/>
+          <w:lang w:val="en-GB"/>
+        </w:rPr>
+        <w:t>, Interface is Better to attain abstraction</w:t>
       </w:r>
       <w:r>
         <w:rPr>
@@ -4990,7 +5308,27 @@
           <w:szCs w:val="28"/>
           <w:lang w:val="en-GB"/>
         </w:rPr>
-        <w:t xml:space="preserve"> class = extends Keyword</w:t>
+        <w:t xml:space="preserve"> </w:t>
+      </w:r>
+      <w:proofErr w:type="spellStart"/>
+      <w:r>
+        <w:rPr>
+          <w:rFonts w:ascii="Abadi" w:hAnsi="Abadi"/>
+          <w:sz w:val="28"/>
+          <w:szCs w:val="28"/>
+          <w:lang w:val="en-GB"/>
+        </w:rPr>
+        <w:t>class</w:t>
+      </w:r>
+      <w:proofErr w:type="spellEnd"/>
+      <w:r>
+        <w:rPr>
+          <w:rFonts w:ascii="Abadi" w:hAnsi="Abadi"/>
+          <w:sz w:val="28"/>
+          <w:szCs w:val="28"/>
+          <w:lang w:val="en-GB"/>
+        </w:rPr>
+        <w:t xml:space="preserve"> = extends Keyword</w:t>
       </w:r>
     </w:p>
     <w:p>
@@ -5077,6 +5415,7 @@
         </w:rPr>
         <w:t xml:space="preserve"> </w:t>
       </w:r>
+      <w:proofErr w:type="spellStart"/>
       <w:proofErr w:type="gramStart"/>
       <w:r>
         <w:rPr>
@@ -5085,7 +5424,17 @@
           <w:szCs w:val="28"/>
           <w:lang w:val="en-GB"/>
         </w:rPr>
-        <w:t>Interface :</w:t>
+        <w:t>Interface</w:t>
+      </w:r>
+      <w:proofErr w:type="spellEnd"/>
+      <w:r>
+        <w:rPr>
+          <w:rFonts w:ascii="Abadi" w:hAnsi="Abadi"/>
+          <w:sz w:val="28"/>
+          <w:szCs w:val="28"/>
+          <w:lang w:val="en-GB"/>
+        </w:rPr>
+        <w:t xml:space="preserve"> :</w:t>
       </w:r>
       <w:proofErr w:type="gramEnd"/>
       <w:r>
@@ -5172,7 +5521,49 @@
           <w:szCs w:val="28"/>
           <w:lang w:val="en-GB"/>
         </w:rPr>
-        <w:t xml:space="preserve"> is a keyword used to refer parent class variables,methods and constructors. </w:t>
+        <w:t xml:space="preserve"> is a keyword used to refer parent class </w:t>
+      </w:r>
+      <w:proofErr w:type="spellStart"/>
+      <w:r>
+        <w:rPr>
+          <w:rFonts w:ascii="Abadi" w:hAnsi="Abadi"/>
+          <w:sz w:val="28"/>
+          <w:szCs w:val="28"/>
+          <w:lang w:val="en-GB"/>
+        </w:rPr>
+        <w:t>variables,methods</w:t>
+      </w:r>
+      <w:proofErr w:type="spellEnd"/>
+      <w:r>
+        <w:rPr>
+          <w:rFonts w:ascii="Abadi" w:hAnsi="Abadi"/>
+          <w:sz w:val="28"/>
+          <w:szCs w:val="28"/>
+          <w:lang w:val="en-GB"/>
+        </w:rPr>
+        <w:t xml:space="preserve"> and constructors. </w:t>
+      </w:r>
+    </w:p>
+    <w:p>
+      <w:pPr>
+        <w:ind w:left="360"/>
+        <w:rPr>
+          <w:rFonts w:ascii="Abadi" w:hAnsi="Abadi"/>
+          <w:sz w:val="48"/>
+          <w:szCs w:val="48"/>
+          <w:u w:val="single"/>
+          <w:lang w:val="en-GB"/>
+        </w:rPr>
+      </w:pPr>
+      <w:r>
+        <w:rPr>
+          <w:rFonts w:ascii="Abadi" w:hAnsi="Abadi"/>
+          <w:sz w:val="48"/>
+          <w:szCs w:val="48"/>
+          <w:u w:val="single"/>
+          <w:lang w:val="en-GB"/>
+        </w:rPr>
+        <w:t xml:space="preserve">Super </w:t>
       </w:r>
     </w:p>
     <w:p>

</xml_diff>